<commit_message>
Hice un cambio de imagen
</commit_message>
<xml_diff>
--- a/Git hub básico.docx
+++ b/Git hub básico.docx
@@ -14,21 +14,7 @@
         <w:rPr>
           <w:color w:val="FF0000"/>
         </w:rPr>
-        <w:t xml:space="preserve">Git </w:t>
-      </w:r>
-      <w:proofErr w:type="spellStart"/>
-      <w:r>
-        <w:rPr>
-          <w:color w:val="FF0000"/>
-        </w:rPr>
-        <w:t>hub</w:t>
-      </w:r>
-      <w:proofErr w:type="spellEnd"/>
-      <w:r>
-        <w:rPr>
-          <w:color w:val="FF0000"/>
-        </w:rPr>
-        <w:t xml:space="preserve"> básico</w:t>
+        <w:t>Git hub básico</w:t>
       </w:r>
     </w:p>
     <w:p/>
@@ -62,6 +48,9 @@
         <w:ind w:left="1440" w:firstLine="0"/>
       </w:pPr>
       <w:r>
+        <w:rPr>
+          <w:noProof/>
+        </w:rPr>
         <w:drawing>
           <wp:inline distT="0" distB="0" distL="0" distR="0" wp14:anchorId="6D4B18DF" wp14:editId="750602FE">
             <wp:extent cx="3124636" cy="666843"/>
@@ -117,6 +106,9 @@
         <w:ind w:left="1440" w:firstLine="0"/>
       </w:pPr>
       <w:r>
+        <w:rPr>
+          <w:noProof/>
+        </w:rPr>
         <w:drawing>
           <wp:inline distT="0" distB="0" distL="0" distR="0" wp14:anchorId="4CB436DA" wp14:editId="38A91E17">
             <wp:extent cx="2695951" cy="295316"/>
@@ -169,15 +161,7 @@
         </w:numPr>
       </w:pPr>
       <w:r>
-        <w:t xml:space="preserve">Luego utilizamos el comando </w:t>
-      </w:r>
-      <w:proofErr w:type="spellStart"/>
-      <w:r>
-        <w:t>dir</w:t>
-      </w:r>
-      <w:proofErr w:type="spellEnd"/>
-      <w:r>
-        <w:t xml:space="preserve"> </w:t>
+        <w:t xml:space="preserve">Luego utilizamos el comando dir </w:t>
       </w:r>
       <w:r>
         <w:t>para mostrar</w:t>
@@ -192,6 +176,9 @@
         <w:ind w:left="1440" w:firstLine="0"/>
       </w:pPr>
       <w:r>
+        <w:rPr>
+          <w:noProof/>
+        </w:rPr>
         <w:drawing>
           <wp:inline distT="0" distB="0" distL="0" distR="0" wp14:anchorId="6E5FC377" wp14:editId="6ADA9A13">
             <wp:extent cx="4105848" cy="2019582"/>
@@ -247,6 +234,9 @@
         <w:ind w:left="1440" w:firstLine="0"/>
       </w:pPr>
       <w:r>
+        <w:rPr>
+          <w:noProof/>
+        </w:rPr>
         <w:drawing>
           <wp:inline distT="0" distB="0" distL="0" distR="0" wp14:anchorId="50ACE26E" wp14:editId="13776AB5">
             <wp:extent cx="3620005" cy="924054"/>
@@ -293,20 +283,18 @@
         </w:numPr>
       </w:pPr>
       <w:r>
-        <w:t xml:space="preserve">Luego miramos  que si este los cambios con  el comando </w:t>
-      </w:r>
-      <w:proofErr w:type="spellStart"/>
-      <w:r>
-        <w:t>dir</w:t>
-      </w:r>
-      <w:proofErr w:type="spellEnd"/>
-    </w:p>
-    <w:p>
-      <w:pPr>
-        <w:pStyle w:val="Prrafodelista"/>
-        <w:ind w:left="1440" w:firstLine="0"/>
-      </w:pPr>
-      <w:r>
+        <w:t>Luego miramos  que si este los cambios con  el comando dir</w:t>
+      </w:r>
+    </w:p>
+    <w:p>
+      <w:pPr>
+        <w:pStyle w:val="Prrafodelista"/>
+        <w:ind w:left="1440" w:firstLine="0"/>
+      </w:pPr>
+      <w:r>
+        <w:rPr>
+          <w:noProof/>
+        </w:rPr>
         <w:lastRenderedPageBreak/>
         <w:drawing>
           <wp:inline distT="0" distB="0" distL="0" distR="0" wp14:anchorId="3A1C76F5" wp14:editId="710C5E35">
@@ -351,6 +339,9 @@
         <w:ind w:left="1440" w:firstLine="0"/>
       </w:pPr>
       <w:r>
+        <w:rPr>
+          <w:noProof/>
+        </w:rPr>
         <w:drawing>
           <wp:inline distT="0" distB="0" distL="0" distR="0" wp14:anchorId="2AF7B9F2" wp14:editId="7CA5427E">
             <wp:extent cx="5601482" cy="257211"/>
@@ -397,31 +388,7 @@
         </w:numPr>
       </w:pPr>
       <w:r>
-        <w:t xml:space="preserve">Luego podremos utilizar comandos para clonar como es </w:t>
-      </w:r>
-      <w:proofErr w:type="spellStart"/>
-      <w:r>
-        <w:t>git</w:t>
-      </w:r>
-      <w:proofErr w:type="spellEnd"/>
-      <w:r>
-        <w:t xml:space="preserve"> clone  y luego se pone la ruta  que se debe de clonar </w:t>
-      </w:r>
-      <w:proofErr w:type="spellStart"/>
-      <w:r>
-        <w:t>ejp</w:t>
-      </w:r>
-      <w:proofErr w:type="spellEnd"/>
-      <w:r>
-        <w:t xml:space="preserve">: </w:t>
-      </w:r>
-      <w:proofErr w:type="spellStart"/>
-      <w:r>
-        <w:t>git</w:t>
-      </w:r>
-      <w:proofErr w:type="spellEnd"/>
-      <w:r>
-        <w:t xml:space="preserve"> clone </w:t>
+        <w:t xml:space="preserve">Luego podremos utilizar comandos para clonar como es git clone  y luego se pone la ruta  que se debe de clonar ejp: git clone </w:t>
       </w:r>
       <w:hyperlink r:id="rId11" w:history="1">
         <w:r>
@@ -445,6 +412,9 @@
         <w:ind w:left="1080" w:firstLine="336"/>
       </w:pPr>
       <w:r>
+        <w:rPr>
+          <w:noProof/>
+        </w:rPr>
         <w:drawing>
           <wp:inline distT="0" distB="0" distL="0" distR="0" wp14:anchorId="37F605F7" wp14:editId="17E51CAD">
             <wp:extent cx="5612130" cy="484505"/>
@@ -495,6 +465,9 @@
         <w:ind w:left="1416" w:firstLine="0"/>
       </w:pPr>
       <w:r>
+        <w:rPr>
+          <w:noProof/>
+        </w:rPr>
         <w:drawing>
           <wp:inline distT="0" distB="0" distL="0" distR="0" wp14:anchorId="715B659A" wp14:editId="72DEF9BD">
             <wp:extent cx="5612130" cy="1315085"/>
@@ -552,53 +525,10 @@
         <w:t xml:space="preserve">  </w:t>
       </w:r>
       <w:r>
-        <w:t xml:space="preserve">Este comando se agregar después de abrir manualmente la ruta  y abrir  un archivo del repositorio, ya sea en visual </w:t>
-      </w:r>
-      <w:proofErr w:type="spellStart"/>
-      <w:r>
-        <w:t>studio</w:t>
-      </w:r>
-      <w:proofErr w:type="spellEnd"/>
-      <w:r>
-        <w:t xml:space="preserve"> </w:t>
-      </w:r>
-      <w:proofErr w:type="spellStart"/>
-      <w:r>
-        <w:t>code</w:t>
-      </w:r>
-      <w:proofErr w:type="spellEnd"/>
-      <w:r>
-        <w:t xml:space="preserve"> y editar  o hacer algunos cambios</w:t>
-      </w:r>
-      <w:r>
-        <w:t xml:space="preserve"> en alguno de estos. Luego pasamos</w:t>
-      </w:r>
-      <w:r>
-        <w:t xml:space="preserve"> a </w:t>
-      </w:r>
-      <w:proofErr w:type="spellStart"/>
-      <w:r>
-        <w:t>el</w:t>
-      </w:r>
-      <w:proofErr w:type="spellEnd"/>
-      <w:r>
-        <w:t xml:space="preserve"> comando </w:t>
-      </w:r>
-      <w:proofErr w:type="spellStart"/>
-      <w:r>
-        <w:t>git</w:t>
-      </w:r>
-      <w:proofErr w:type="spellEnd"/>
-      <w:r>
-        <w:t xml:space="preserve"> </w:t>
-      </w:r>
-      <w:proofErr w:type="spellStart"/>
-      <w:r>
-        <w:t>add</w:t>
-      </w:r>
-      <w:proofErr w:type="spellEnd"/>
-      <w:r>
-        <w:t xml:space="preserve"> .  este lo </w:t>
+        <w:t>Este comando se agregar después de abrir manualmente la ruta  y abrir  un archivo del repositorio, ya sea en visual studio code y editar  o hacer algunos cambios en alguno de estos. Luego pasamos</w:t>
+      </w:r>
+      <w:r>
+        <w:t xml:space="preserve"> a el comando git add .  este lo </w:t>
       </w:r>
       <w:r>
         <w:t>utilizamos para agregar</w:t>
@@ -618,6 +548,9 @@
         <w:ind w:left="1416" w:firstLine="0"/>
       </w:pPr>
       <w:r>
+        <w:rPr>
+          <w:noProof/>
+        </w:rPr>
         <w:drawing>
           <wp:inline distT="0" distB="0" distL="0" distR="0" wp14:anchorId="68AA4971" wp14:editId="67D06A36">
             <wp:extent cx="3639058" cy="171474"/>
@@ -675,31 +608,18 @@
       </w:pPr>
       <w:r>
         <w:lastRenderedPageBreak/>
-        <w:t xml:space="preserve">   Git </w:t>
-      </w:r>
-      <w:proofErr w:type="spellStart"/>
-      <w:r>
-        <w:t>commit</w:t>
-      </w:r>
-      <w:proofErr w:type="spellEnd"/>
-      <w:r>
-        <w:t xml:space="preserve"> -m” Hice los cambios” se utiliza como red </w:t>
-      </w:r>
-      <w:proofErr w:type="spellStart"/>
-      <w:r>
-        <w:t>flags</w:t>
-      </w:r>
-      <w:proofErr w:type="spellEnd"/>
-      <w:r>
-        <w:t xml:space="preserve"> o punto de referencia para saber que si se han realizado los cambios. </w:t>
-      </w:r>
-    </w:p>
-    <w:p>
-      <w:pPr>
-        <w:pStyle w:val="Prrafodelista"/>
-        <w:ind w:left="1440" w:firstLine="0"/>
-      </w:pPr>
-      <w:r>
+        <w:t xml:space="preserve">   Git commit -m” Hice los cambios” se utiliza como red flags o punto de referencia para saber que si se han realizado los cambios. </w:t>
+      </w:r>
+    </w:p>
+    <w:p>
+      <w:pPr>
+        <w:pStyle w:val="Prrafodelista"/>
+        <w:ind w:left="1440" w:firstLine="0"/>
+      </w:pPr>
+      <w:r>
+        <w:rPr>
+          <w:noProof/>
+        </w:rPr>
         <w:drawing>
           <wp:inline distT="0" distB="0" distL="0" distR="0" wp14:anchorId="45C2E39F" wp14:editId="60A335AF">
             <wp:extent cx="4753638" cy="552527"/>
@@ -746,39 +666,18 @@
         </w:numPr>
       </w:pPr>
       <w:r>
-        <w:t xml:space="preserve"> Luego para subir los cambios utilizamos el </w:t>
-      </w:r>
-      <w:proofErr w:type="spellStart"/>
-      <w:r>
-        <w:t>git</w:t>
-      </w:r>
-      <w:proofErr w:type="spellEnd"/>
-      <w:r>
-        <w:t xml:space="preserve"> </w:t>
-      </w:r>
-      <w:proofErr w:type="spellStart"/>
-      <w:r>
-        <w:t>push</w:t>
-      </w:r>
-      <w:proofErr w:type="spellEnd"/>
-      <w:r>
-        <w:t xml:space="preserve"> </w:t>
-      </w:r>
-      <w:proofErr w:type="spellStart"/>
-      <w:r>
-        <w:t>origin</w:t>
-      </w:r>
-      <w:proofErr w:type="spellEnd"/>
-      <w:r>
-        <w:t xml:space="preserve"> master </w:t>
-      </w:r>
-    </w:p>
-    <w:p>
-      <w:pPr>
-        <w:pStyle w:val="Prrafodelista"/>
-        <w:ind w:left="1440" w:firstLine="0"/>
-      </w:pPr>
-      <w:r>
+        <w:t xml:space="preserve"> Luego para subir los cambios utilizamos el git push origin master </w:t>
+      </w:r>
+    </w:p>
+    <w:p>
+      <w:pPr>
+        <w:pStyle w:val="Prrafodelista"/>
+        <w:ind w:left="1440" w:firstLine="0"/>
+      </w:pPr>
+      <w:r>
+        <w:rPr>
+          <w:noProof/>
+        </w:rPr>
         <w:drawing>
           <wp:inline distT="0" distB="0" distL="0" distR="0" wp14:anchorId="14391D9B" wp14:editId="1254BE32">
             <wp:extent cx="5612130" cy="491490"/>
@@ -888,6 +787,9 @@
         <w:ind w:left="1440" w:firstLine="0"/>
       </w:pPr>
       <w:r>
+        <w:rPr>
+          <w:noProof/>
+        </w:rPr>
         <w:drawing>
           <wp:inline distT="0" distB="0" distL="0" distR="0" wp14:anchorId="1A1A9A0F" wp14:editId="7BB8D005">
             <wp:extent cx="2910581" cy="2631971"/>
@@ -930,87 +832,13 @@
         <w:pStyle w:val="Prrafodelista"/>
         <w:ind w:left="1440" w:firstLine="0"/>
       </w:pPr>
-    </w:p>
-    <w:p>
-      <w:pPr>
-        <w:pStyle w:val="Prrafodelista"/>
-        <w:ind w:left="1440" w:firstLine="0"/>
-      </w:pPr>
-    </w:p>
-    <w:p>
-      <w:pPr>
-        <w:pStyle w:val="Prrafodelista"/>
-        <w:ind w:left="1440" w:firstLine="0"/>
-      </w:pPr>
-    </w:p>
-    <w:p>
-      <w:pPr>
-        <w:pStyle w:val="Prrafodelista"/>
-        <w:ind w:left="1440" w:firstLine="0"/>
-      </w:pPr>
-    </w:p>
-    <w:p>
-      <w:pPr>
-        <w:pStyle w:val="Prrafodelista"/>
-        <w:ind w:left="1440" w:firstLine="0"/>
-      </w:pPr>
-    </w:p>
-    <w:p>
-      <w:pPr>
-        <w:pStyle w:val="Prrafodelista"/>
-        <w:ind w:left="1440" w:firstLine="0"/>
-      </w:pPr>
-    </w:p>
-    <w:p>
-      <w:pPr>
-        <w:pStyle w:val="Prrafodelista"/>
-        <w:ind w:left="1440" w:firstLine="0"/>
-      </w:pPr>
-    </w:p>
-    <w:p>
-      <w:pPr>
-        <w:pStyle w:val="Prrafodelista"/>
-        <w:ind w:left="1440" w:firstLine="0"/>
-      </w:pPr>
-    </w:p>
-    <w:p/>
-    <w:p/>
-    <w:p/>
-    <w:p/>
-    <w:p/>
-    <w:p/>
-    <w:p/>
-    <w:p/>
-    <w:p/>
-    <w:p/>
-    <w:p/>
-    <w:p/>
-    <w:p/>
-    <w:p/>
-    <w:p/>
-    <w:p/>
-    <w:p/>
-    <w:p/>
-    <w:p/>
-    <w:p/>
-    <w:p/>
-    <w:p/>
-    <w:p/>
-    <w:p/>
-    <w:p/>
-    <w:p/>
-    <w:p/>
-    <w:p/>
-    <w:p/>
-    <w:p/>
-    <w:p/>
-    <w:p>
-      <w:r>
+      <w:r>
+        <w:lastRenderedPageBreak/>
         <w:drawing>
-          <wp:inline distT="0" distB="0" distL="0" distR="0" wp14:anchorId="3898F5DB" wp14:editId="42A40F32">
-            <wp:extent cx="5612130" cy="3091815"/>
-            <wp:effectExtent l="0" t="0" r="7620" b="0"/>
-            <wp:docPr id="1" name="Imagen 1"/>
+          <wp:inline distT="0" distB="0" distL="0" distR="0" wp14:anchorId="043F24B7" wp14:editId="05703B01">
+            <wp:extent cx="5553850" cy="4753638"/>
+            <wp:effectExtent l="0" t="0" r="8890" b="8890"/>
+            <wp:docPr id="15" name="Imagen 15"/>
             <wp:cNvGraphicFramePr>
               <a:graphicFrameLocks xmlns:a="http://schemas.openxmlformats.org/drawingml/2006/main" noChangeAspect="1"/>
             </wp:cNvGraphicFramePr>
@@ -1030,6 +858,121 @@
                   <pic:spPr>
                     <a:xfrm>
                       <a:off x="0" y="0"/>
+                      <a:ext cx="5553850" cy="4753638"/>
+                    </a:xfrm>
+                    <a:prstGeom prst="rect">
+                      <a:avLst/>
+                    </a:prstGeom>
+                  </pic:spPr>
+                </pic:pic>
+              </a:graphicData>
+            </a:graphic>
+          </wp:inline>
+        </w:drawing>
+      </w:r>
+    </w:p>
+    <w:p>
+      <w:pPr>
+        <w:pStyle w:val="Prrafodelista"/>
+        <w:ind w:left="1440" w:firstLine="0"/>
+      </w:pPr>
+    </w:p>
+    <w:p>
+      <w:pPr>
+        <w:pStyle w:val="Prrafodelista"/>
+        <w:ind w:left="1440" w:firstLine="0"/>
+      </w:pPr>
+    </w:p>
+    <w:p>
+      <w:pPr>
+        <w:pStyle w:val="Prrafodelista"/>
+        <w:ind w:left="1440" w:firstLine="0"/>
+      </w:pPr>
+    </w:p>
+    <w:p>
+      <w:pPr>
+        <w:pStyle w:val="Prrafodelista"/>
+        <w:ind w:left="1440" w:firstLine="0"/>
+      </w:pPr>
+    </w:p>
+    <w:p>
+      <w:pPr>
+        <w:pStyle w:val="Prrafodelista"/>
+        <w:ind w:left="1440" w:firstLine="0"/>
+      </w:pPr>
+    </w:p>
+    <w:p>
+      <w:pPr>
+        <w:pStyle w:val="Prrafodelista"/>
+        <w:ind w:left="1440" w:firstLine="0"/>
+      </w:pPr>
+    </w:p>
+    <w:p>
+      <w:pPr>
+        <w:pStyle w:val="Prrafodelista"/>
+        <w:ind w:left="1440" w:firstLine="0"/>
+      </w:pPr>
+    </w:p>
+    <w:p/>
+    <w:p/>
+    <w:p/>
+    <w:p/>
+    <w:p/>
+    <w:p/>
+    <w:p/>
+    <w:p/>
+    <w:p/>
+    <w:p/>
+    <w:p/>
+    <w:p/>
+    <w:p/>
+    <w:p/>
+    <w:p/>
+    <w:p/>
+    <w:p/>
+    <w:p/>
+    <w:p/>
+    <w:p/>
+    <w:p/>
+    <w:p/>
+    <w:p/>
+    <w:p/>
+    <w:p/>
+    <w:p/>
+    <w:p/>
+    <w:p/>
+    <w:p/>
+    <w:p/>
+    <w:p/>
+    <w:p>
+      <w:r>
+        <w:rPr>
+          <w:noProof/>
+        </w:rPr>
+        <w:drawing>
+          <wp:inline distT="0" distB="0" distL="0" distR="0" wp14:anchorId="3898F5DB" wp14:editId="42A40F32">
+            <wp:extent cx="5612130" cy="3091815"/>
+            <wp:effectExtent l="0" t="0" r="7620" b="0"/>
+            <wp:docPr id="1" name="Imagen 1"/>
+            <wp:cNvGraphicFramePr>
+              <a:graphicFrameLocks xmlns:a="http://schemas.openxmlformats.org/drawingml/2006/main" noChangeAspect="1"/>
+            </wp:cNvGraphicFramePr>
+            <a:graphic xmlns:a="http://schemas.openxmlformats.org/drawingml/2006/main">
+              <a:graphicData uri="http://schemas.openxmlformats.org/drawingml/2006/picture">
+                <pic:pic xmlns:pic="http://schemas.openxmlformats.org/drawingml/2006/picture">
+                  <pic:nvPicPr>
+                    <pic:cNvPr id="1" name=""/>
+                    <pic:cNvPicPr/>
+                  </pic:nvPicPr>
+                  <pic:blipFill>
+                    <a:blip r:embed="rId19"/>
+                    <a:stretch>
+                      <a:fillRect/>
+                    </a:stretch>
+                  </pic:blipFill>
+                  <pic:spPr>
+                    <a:xfrm>
+                      <a:off x="0" y="0"/>
                       <a:ext cx="5612130" cy="3091815"/>
                     </a:xfrm>
                     <a:prstGeom prst="rect">
@@ -1047,6 +990,10 @@
     <w:p/>
     <w:p>
       <w:r>
+        <w:rPr>
+          <w:noProof/>
+        </w:rPr>
+        <w:lastRenderedPageBreak/>
         <w:drawing>
           <wp:inline distT="0" distB="0" distL="0" distR="0" wp14:anchorId="5A21B7B2" wp14:editId="0B1B409E">
             <wp:extent cx="5612130" cy="3091815"/>
@@ -1063,7 +1010,7 @@
                     <pic:cNvPicPr/>
                   </pic:nvPicPr>
                   <pic:blipFill>
-                    <a:blip r:embed="rId18"/>
+                    <a:blip r:embed="rId19"/>
                     <a:stretch>
                       <a:fillRect/>
                     </a:stretch>

</xml_diff>

<commit_message>
hice un cambio imagen 2
</commit_message>
<xml_diff>
--- a/Git hub básico.docx
+++ b/Git hub básico.docx
@@ -14,7 +14,23 @@
         <w:rPr>
           <w:color w:val="FF0000"/>
         </w:rPr>
-        <w:t>Git hub básico</w:t>
+        <w:t xml:space="preserve">Git </w:t>
+      </w:r>
+      <w:proofErr w:type="spellStart"/>
+      <w:proofErr w:type="gramStart"/>
+      <w:r>
+        <w:rPr>
+          <w:color w:val="FF0000"/>
+        </w:rPr>
+        <w:t>hub</w:t>
+      </w:r>
+      <w:proofErr w:type="spellEnd"/>
+      <w:proofErr w:type="gramEnd"/>
+      <w:r>
+        <w:rPr>
+          <w:color w:val="FF0000"/>
+        </w:rPr>
+        <w:t xml:space="preserve"> básico</w:t>
       </w:r>
     </w:p>
     <w:p/>
@@ -27,8 +43,21 @@
         </w:numPr>
       </w:pPr>
       <w:r>
-        <w:t xml:space="preserve"> Utilizamos el comando cd nombre del archivo para entrar en la carpeta o archivo y cd .. para salir del archivo o la carpeta .</w:t>
-      </w:r>
+        <w:t xml:space="preserve"> Utilizamos el comando cd nombre del archivo para entrar en la carpeta o archivo y cd</w:t>
+      </w:r>
+      <w:proofErr w:type="gramStart"/>
+      <w:r>
+        <w:t xml:space="preserve"> ..</w:t>
+      </w:r>
+      <w:proofErr w:type="gramEnd"/>
+      <w:r>
+        <w:t xml:space="preserve"> para salir del archivo o la </w:t>
+      </w:r>
+      <w:proofErr w:type="gramStart"/>
+      <w:r>
+        <w:t>carpeta .</w:t>
+      </w:r>
+      <w:proofErr w:type="gramEnd"/>
     </w:p>
     <w:p>
       <w:pPr>
@@ -161,13 +190,29 @@
         </w:numPr>
       </w:pPr>
       <w:r>
-        <w:t xml:space="preserve">Luego utilizamos el comando dir </w:t>
+        <w:t xml:space="preserve">Luego utilizamos el comando </w:t>
+      </w:r>
+      <w:proofErr w:type="spellStart"/>
+      <w:r>
+        <w:t>dir</w:t>
+      </w:r>
+      <w:proofErr w:type="spellEnd"/>
+      <w:r>
+        <w:t xml:space="preserve"> </w:t>
       </w:r>
       <w:r>
         <w:t>para mostrar</w:t>
       </w:r>
       <w:r>
-        <w:t xml:space="preserve"> la lista de archivos  y directorios .</w:t>
+        <w:t xml:space="preserve"> la lista de </w:t>
+      </w:r>
+      <w:proofErr w:type="gramStart"/>
+      <w:r>
+        <w:t>archivos  y</w:t>
+      </w:r>
+      <w:proofErr w:type="gramEnd"/>
+      <w:r>
+        <w:t xml:space="preserve"> directorios .</w:t>
       </w:r>
     </w:p>
     <w:p>
@@ -283,8 +328,21 @@
         </w:numPr>
       </w:pPr>
       <w:r>
-        <w:t>Luego miramos  que si este los cambios con  el comando dir</w:t>
-      </w:r>
+        <w:t xml:space="preserve">Luego </w:t>
+      </w:r>
+      <w:proofErr w:type="gramStart"/>
+      <w:r>
+        <w:t>miramos  que</w:t>
+      </w:r>
+      <w:proofErr w:type="gramEnd"/>
+      <w:r>
+        <w:t xml:space="preserve"> si este los cambios con  el comando </w:t>
+      </w:r>
+      <w:proofErr w:type="spellStart"/>
+      <w:r>
+        <w:t>dir</w:t>
+      </w:r>
+      <w:proofErr w:type="spellEnd"/>
     </w:p>
     <w:p>
       <w:pPr>
@@ -388,7 +446,39 @@
         </w:numPr>
       </w:pPr>
       <w:r>
-        <w:t xml:space="preserve">Luego podremos utilizar comandos para clonar como es git clone  y luego se pone la ruta  que se debe de clonar ejp: git clone </w:t>
+        <w:t xml:space="preserve">Luego podremos utilizar comandos para clonar como es </w:t>
+      </w:r>
+      <w:proofErr w:type="spellStart"/>
+      <w:r>
+        <w:t>git</w:t>
+      </w:r>
+      <w:proofErr w:type="spellEnd"/>
+      <w:r>
+        <w:t xml:space="preserve"> </w:t>
+      </w:r>
+      <w:proofErr w:type="gramStart"/>
+      <w:r>
+        <w:t>clone  y</w:t>
+      </w:r>
+      <w:proofErr w:type="gramEnd"/>
+      <w:r>
+        <w:t xml:space="preserve"> luego se pone la ruta  que se debe de clonar </w:t>
+      </w:r>
+      <w:proofErr w:type="spellStart"/>
+      <w:r>
+        <w:t>ejp</w:t>
+      </w:r>
+      <w:proofErr w:type="spellEnd"/>
+      <w:r>
+        <w:t xml:space="preserve">: </w:t>
+      </w:r>
+      <w:proofErr w:type="spellStart"/>
+      <w:r>
+        <w:t>git</w:t>
+      </w:r>
+      <w:proofErr w:type="spellEnd"/>
+      <w:r>
+        <w:t xml:space="preserve"> clone </w:t>
       </w:r>
       <w:hyperlink r:id="rId11" w:history="1">
         <w:r>
@@ -457,7 +547,15 @@
         <w:ind w:left="1416" w:firstLine="0"/>
       </w:pPr>
       <w:r>
-        <w:t>En esta imagen estamos observando que ubicados en la carpeta  cd TEST vamos a clonar el archivo  y cuando este se clona nos aparece de la siguiente manera:</w:t>
+        <w:t xml:space="preserve">En esta imagen estamos observando que ubicados en la </w:t>
+      </w:r>
+      <w:proofErr w:type="gramStart"/>
+      <w:r>
+        <w:t>carpeta  cd</w:t>
+      </w:r>
+      <w:proofErr w:type="gramEnd"/>
+      <w:r>
+        <w:t xml:space="preserve"> TEST vamos a clonar el archivo  y cuando este se clona nos aparece de la siguiente manera:</w:t>
       </w:r>
     </w:p>
     <w:p>
@@ -525,10 +623,63 @@
         <w:t xml:space="preserve">  </w:t>
       </w:r>
       <w:r>
-        <w:t>Este comando se agregar después de abrir manualmente la ruta  y abrir  un archivo del repositorio, ya sea en visual studio code y editar  o hacer algunos cambios en alguno de estos. Luego pasamos</w:t>
-      </w:r>
-      <w:r>
-        <w:t xml:space="preserve"> a el comando git add .  este lo </w:t>
+        <w:t xml:space="preserve">Este comando se agregar después de abrir manualmente la </w:t>
+      </w:r>
+      <w:proofErr w:type="gramStart"/>
+      <w:r>
+        <w:t>ruta  y</w:t>
+      </w:r>
+      <w:proofErr w:type="gramEnd"/>
+      <w:r>
+        <w:t xml:space="preserve"> abrir  un archivo del repositorio, ya sea en visual </w:t>
+      </w:r>
+      <w:proofErr w:type="spellStart"/>
+      <w:r>
+        <w:t>studio</w:t>
+      </w:r>
+      <w:proofErr w:type="spellEnd"/>
+      <w:r>
+        <w:t xml:space="preserve"> </w:t>
+      </w:r>
+      <w:proofErr w:type="spellStart"/>
+      <w:r>
+        <w:t>code</w:t>
+      </w:r>
+      <w:proofErr w:type="spellEnd"/>
+      <w:r>
+        <w:t xml:space="preserve"> y editar  o hacer algunos cambios en alguno de estos. Luego pasamos</w:t>
+      </w:r>
+      <w:r>
+        <w:t xml:space="preserve"> a </w:t>
+      </w:r>
+      <w:proofErr w:type="spellStart"/>
+      <w:r>
+        <w:t>el</w:t>
+      </w:r>
+      <w:proofErr w:type="spellEnd"/>
+      <w:r>
+        <w:t xml:space="preserve"> comando </w:t>
+      </w:r>
+      <w:proofErr w:type="spellStart"/>
+      <w:r>
+        <w:t>git</w:t>
+      </w:r>
+      <w:proofErr w:type="spellEnd"/>
+      <w:r>
+        <w:t xml:space="preserve"> </w:t>
+      </w:r>
+      <w:proofErr w:type="spellStart"/>
+      <w:proofErr w:type="gramStart"/>
+      <w:r>
+        <w:t>add</w:t>
+      </w:r>
+      <w:proofErr w:type="spellEnd"/>
+      <w:r>
+        <w:t xml:space="preserve"> .</w:t>
+      </w:r>
+      <w:proofErr w:type="gramEnd"/>
+      <w:r>
+        <w:t xml:space="preserve">  este lo </w:t>
       </w:r>
       <w:r>
         <w:t>utilizamos para agregar</w:t>
@@ -608,7 +759,23 @@
       </w:pPr>
       <w:r>
         <w:lastRenderedPageBreak/>
-        <w:t xml:space="preserve">   Git commit -m” Hice los cambios” se utiliza como red flags o punto de referencia para saber que si se han realizado los cambios. </w:t>
+        <w:t xml:space="preserve">   Git </w:t>
+      </w:r>
+      <w:proofErr w:type="spellStart"/>
+      <w:r>
+        <w:t>commit</w:t>
+      </w:r>
+      <w:proofErr w:type="spellEnd"/>
+      <w:r>
+        <w:t xml:space="preserve"> -m” Hice los cambios” se utiliza como red </w:t>
+      </w:r>
+      <w:proofErr w:type="spellStart"/>
+      <w:r>
+        <w:t>flags</w:t>
+      </w:r>
+      <w:proofErr w:type="spellEnd"/>
+      <w:r>
+        <w:t xml:space="preserve"> o punto de referencia para saber que si se han realizado los cambios. </w:t>
       </w:r>
     </w:p>
     <w:p>
@@ -666,7 +833,39 @@
         </w:numPr>
       </w:pPr>
       <w:r>
-        <w:t xml:space="preserve"> Luego para subir los cambios utilizamos el git push origin master </w:t>
+        <w:t xml:space="preserve"> Luego para subir los cambios utilizamos el </w:t>
+      </w:r>
+      <w:proofErr w:type="spellStart"/>
+      <w:r>
+        <w:t>git</w:t>
+      </w:r>
+      <w:proofErr w:type="spellEnd"/>
+      <w:r>
+        <w:t xml:space="preserve"> </w:t>
+      </w:r>
+      <w:proofErr w:type="spellStart"/>
+      <w:r>
+        <w:t>push</w:t>
+      </w:r>
+      <w:proofErr w:type="spellEnd"/>
+      <w:r>
+        <w:t xml:space="preserve"> </w:t>
+      </w:r>
+      <w:proofErr w:type="spellStart"/>
+      <w:r>
+        <w:t>origin</w:t>
+      </w:r>
+      <w:proofErr w:type="spellEnd"/>
+      <w:r>
+        <w:t xml:space="preserve"> </w:t>
+      </w:r>
+      <w:proofErr w:type="gramStart"/>
+      <w:r>
+        <w:t>master</w:t>
+      </w:r>
+      <w:proofErr w:type="gramEnd"/>
+      <w:r>
+        <w:t xml:space="preserve"> </w:t>
       </w:r>
     </w:p>
     <w:p>
@@ -721,7 +920,15 @@
         <w:ind w:left="1440" w:firstLine="0"/>
       </w:pPr>
       <w:r>
-        <w:t>Pero a la hora de realizar este proceso en  este repositorio no  lo permite por que  no tenemos permisos de hacer modificaciones.</w:t>
+        <w:t xml:space="preserve">Pero a la hora de realizar este proceso </w:t>
+      </w:r>
+      <w:proofErr w:type="gramStart"/>
+      <w:r>
+        <w:t>en  este</w:t>
+      </w:r>
+      <w:proofErr w:type="gramEnd"/>
+      <w:r>
+        <w:t xml:space="preserve"> repositorio no  lo permite por que  no tenemos permisos de hacer modificaciones.</w:t>
       </w:r>
     </w:p>
     <w:p>
@@ -739,8 +946,13 @@
         <w:t>seria como</w:t>
       </w:r>
       <w:r>
-        <w:t xml:space="preserve"> este pantallazo :</w:t>
-      </w:r>
+        <w:t xml:space="preserve"> este </w:t>
+      </w:r>
+      <w:proofErr w:type="gramStart"/>
+      <w:r>
+        <w:t>pantallazo :</w:t>
+      </w:r>
+      <w:proofErr w:type="gramEnd"/>
     </w:p>
     <w:p>
       <w:pPr>
@@ -835,10 +1047,10 @@
       <w:r>
         <w:lastRenderedPageBreak/>
         <w:drawing>
-          <wp:inline distT="0" distB="0" distL="0" distR="0" wp14:anchorId="043F24B7" wp14:editId="05703B01">
-            <wp:extent cx="5553850" cy="4753638"/>
-            <wp:effectExtent l="0" t="0" r="8890" b="8890"/>
-            <wp:docPr id="15" name="Imagen 15"/>
+          <wp:inline distT="0" distB="0" distL="0" distR="0" wp14:anchorId="7A757960" wp14:editId="1F8D213B">
+            <wp:extent cx="5612130" cy="2053590"/>
+            <wp:effectExtent l="0" t="0" r="7620" b="3810"/>
+            <wp:docPr id="16" name="Imagen 16"/>
             <wp:cNvGraphicFramePr>
               <a:graphicFrameLocks xmlns:a="http://schemas.openxmlformats.org/drawingml/2006/main" noChangeAspect="1"/>
             </wp:cNvGraphicFramePr>
@@ -858,7 +1070,7 @@
                   <pic:spPr>
                     <a:xfrm>
                       <a:off x="0" y="0"/>
-                      <a:ext cx="5553850" cy="4753638"/>
+                      <a:ext cx="5612130" cy="2053590"/>
                     </a:xfrm>
                     <a:prstGeom prst="rect">
                       <a:avLst/>
@@ -949,6 +1161,7 @@
         <w:rPr>
           <w:noProof/>
         </w:rPr>
+        <w:lastRenderedPageBreak/>
         <w:drawing>
           <wp:inline distT="0" distB="0" distL="0" distR="0" wp14:anchorId="3898F5DB" wp14:editId="42A40F32">
             <wp:extent cx="5612130" cy="3091815"/>
@@ -993,7 +1206,6 @@
         <w:rPr>
           <w:noProof/>
         </w:rPr>
-        <w:lastRenderedPageBreak/>
         <w:drawing>
           <wp:inline distT="0" distB="0" distL="0" distR="0" wp14:anchorId="5A21B7B2" wp14:editId="0B1B409E">
             <wp:extent cx="5612130" cy="3091815"/>
@@ -1035,7 +1247,15 @@
     <w:p/>
     <w:p>
       <w:r>
-        <w:t xml:space="preserve">Luego se ingresó a credenciales genéricas  y  comienzo a generar una propia </w:t>
+        <w:t xml:space="preserve">Luego se ingresó a credenciales </w:t>
+      </w:r>
+      <w:proofErr w:type="gramStart"/>
+      <w:r>
+        <w:t>genéricas  y</w:t>
+      </w:r>
+      <w:proofErr w:type="gramEnd"/>
+      <w:r>
+        <w:t xml:space="preserve">  comienzo a generar una propia </w:t>
       </w:r>
     </w:p>
     <w:p/>

</xml_diff>